<commit_message>
Modificação na documentação do projeto
</commit_message>
<xml_diff>
--- a/Documentacao/EscopoDoProjeto.docx
+++ b/Documentacao/EscopoDoProjeto.docx
@@ -1037,52 +1037,16 @@
           <w:sz w:val="24"/>
           <w:szCs w:val="24"/>
         </w:rPr>
-        <w:t xml:space="preserve">Na aba de cadastramento de mercadorias o sistema deve permitir que se cadastre a mercadoria, sendo obrigatório o nome da mercadoria, lote, quantidade disponível, ID, preço, tamanhos [disponíveis], sendo possível adicionar, excluir ou editar os campos acima citados. </w:t>
-      </w:r>
-      <w:r>
-        <w:rPr>
-          <w:rFonts w:asciiTheme="majorHAnsi" w:eastAsia="Arial" w:hAnsiTheme="majorHAnsi" w:cstheme="majorHAnsi"/>
-          <w:color w:val="000000" w:themeColor="text1"/>
-          <w:sz w:val="24"/>
-          <w:szCs w:val="24"/>
-        </w:rPr>
-        <w:t xml:space="preserve">*Para cadastramento </w:t>
-      </w:r>
-      <w:r>
-        <w:rPr>
-          <w:rFonts w:asciiTheme="majorHAnsi" w:eastAsia="Arial" w:hAnsiTheme="majorHAnsi" w:cstheme="majorHAnsi"/>
-          <w:color w:val="000000" w:themeColor="text1"/>
-          <w:sz w:val="24"/>
-          <w:szCs w:val="24"/>
-        </w:rPr>
-        <w:t xml:space="preserve">de </w:t>
-      </w:r>
-      <w:r>
-        <w:rPr>
-          <w:rFonts w:asciiTheme="majorHAnsi" w:eastAsia="Arial" w:hAnsiTheme="majorHAnsi" w:cstheme="majorHAnsi"/>
-          <w:color w:val="000000" w:themeColor="text1"/>
-          <w:sz w:val="24"/>
-          <w:szCs w:val="24"/>
-        </w:rPr>
-        <w:t xml:space="preserve">mercadorias </w:t>
-      </w:r>
-      <w:r>
-        <w:rPr>
-          <w:rFonts w:asciiTheme="majorHAnsi" w:eastAsia="Arial" w:hAnsiTheme="majorHAnsi" w:cstheme="majorHAnsi"/>
-          <w:color w:val="000000" w:themeColor="text1"/>
-          <w:sz w:val="24"/>
-          <w:szCs w:val="24"/>
-        </w:rPr>
-        <w:t>permissão somente ao gerente</w:t>
-      </w:r>
-      <w:r>
-        <w:rPr>
-          <w:rFonts w:asciiTheme="majorHAnsi" w:eastAsia="Arial" w:hAnsiTheme="majorHAnsi" w:cstheme="majorHAnsi"/>
-          <w:color w:val="000000" w:themeColor="text1"/>
-          <w:sz w:val="24"/>
-          <w:szCs w:val="24"/>
-        </w:rPr>
-        <w:t>*.</w:t>
+        <w:t>Na aba de cadastramento de mercadorias o sistema deve permitir que se cadastre a mercadoria, sendo obrigatório o nome da mercadoria, lote, quantidade disponível, ID, preço, tamanhos [disponíveis], sendo possível adicionar, excluir ou editar os campos acima citados</w:t>
+      </w:r>
+      <w:r>
+        <w:rPr>
+          <w:rFonts w:asciiTheme="majorHAnsi" w:eastAsia="Arial" w:hAnsiTheme="majorHAnsi" w:cstheme="majorHAnsi"/>
+          <w:color w:val="000000" w:themeColor="text1"/>
+          <w:sz w:val="24"/>
+          <w:szCs w:val="24"/>
+        </w:rPr>
+        <w:t>.</w:t>
       </w:r>
     </w:p>
     <w:p>
@@ -1579,15 +1543,6 @@
           <w:sz w:val="24"/>
           <w:szCs w:val="24"/>
         </w:rPr>
-        <w:t xml:space="preserve"> de uma semana</w:t>
-      </w:r>
-      <w:r>
-        <w:rPr>
-          <w:rFonts w:asciiTheme="majorHAnsi" w:eastAsia="Arial" w:hAnsiTheme="majorHAnsi" w:cstheme="majorHAnsi"/>
-          <w:color w:val="000000" w:themeColor="text1"/>
-          <w:sz w:val="24"/>
-          <w:szCs w:val="24"/>
-        </w:rPr>
         <w:t xml:space="preserve"> </w:t>
       </w:r>
       <w:r>
@@ -1613,15 +1568,15 @@
           <w:sz w:val="24"/>
           <w:szCs w:val="24"/>
         </w:rPr>
-        <w:t xml:space="preserve"> gera uma média semanal de vendas, </w:t>
-      </w:r>
-      <w:r>
-        <w:rPr>
-          <w:rFonts w:asciiTheme="majorHAnsi" w:eastAsia="Arial" w:hAnsiTheme="majorHAnsi" w:cstheme="majorHAnsi"/>
-          <w:sz w:val="24"/>
-          <w:szCs w:val="24"/>
-        </w:rPr>
-        <w:t xml:space="preserve">dando </w:t>
+        <w:t xml:space="preserve"> gera</w:t>
+      </w:r>
+      <w:r>
+        <w:rPr>
+          <w:rFonts w:asciiTheme="majorHAnsi" w:eastAsia="Arial" w:hAnsiTheme="majorHAnsi" w:cstheme="majorHAnsi"/>
+          <w:sz w:val="24"/>
+          <w:szCs w:val="24"/>
+        </w:rPr>
+        <w:t xml:space="preserve"> </w:t>
       </w:r>
       <w:r>
         <w:rPr>
@@ -1637,7 +1592,7 @@
           <w:sz w:val="24"/>
           <w:szCs w:val="24"/>
         </w:rPr>
-        <w:t xml:space="preserve"> de andamento </w:t>
+        <w:t xml:space="preserve"> </w:t>
       </w:r>
       <w:r>
         <w:rPr>
@@ -1653,7 +1608,15 @@
           <w:sz w:val="24"/>
           <w:szCs w:val="24"/>
         </w:rPr>
-        <w:t xml:space="preserve"> vendas.</w:t>
+        <w:t xml:space="preserve"> vendas</w:t>
+      </w:r>
+      <w:r>
+        <w:rPr>
+          <w:rFonts w:asciiTheme="majorHAnsi" w:eastAsia="Arial" w:hAnsiTheme="majorHAnsi" w:cstheme="majorHAnsi"/>
+          <w:sz w:val="24"/>
+          <w:szCs w:val="24"/>
+        </w:rPr>
+        <w:t>, assim como um relatório de clientes, profissionais e mercadorias cadastradas.</w:t>
       </w:r>
     </w:p>
     <w:p>

</xml_diff>